<commit_message>
Alterado arquivo de camada de rede
</commit_message>
<xml_diff>
--- a/SistemasOperacionais/ExercicioCamadaRede/exercicios.docx
+++ b/SistemasOperacionais/ExercicioCamadaRede/exercicios.docx
@@ -55,6 +55,9 @@
       <w:r>
         <w:t>Endereço IPv4 – 192.169.100.11</w:t>
       </w:r>
+      <w:r>
+        <w:tab/>
+      </w:r>
     </w:p>
     <w:p>
       <w:r>
@@ -185,13 +188,14 @@
           <w:szCs w:val="18"/>
         </w:rPr>
         <w:tab/>
+        <w:t>11111111</w:t>
       </w:r>
       <w:r>
         <w:rPr>
           <w:sz w:val="20"/>
           <w:szCs w:val="18"/>
         </w:rPr>
-        <w:t>11111111</w:t>
+        <w:tab/>
       </w:r>
       <w:r>
         <w:rPr>
@@ -199,19 +203,6 @@
           <w:szCs w:val="18"/>
         </w:rPr>
         <w:tab/>
-      </w:r>
-      <w:r>
-        <w:rPr>
-          <w:sz w:val="20"/>
-          <w:szCs w:val="18"/>
-        </w:rPr>
-        <w:tab/>
-      </w:r>
-      <w:r>
-        <w:rPr>
-          <w:sz w:val="20"/>
-          <w:szCs w:val="18"/>
-        </w:rPr>
         <w:t>11111111</w:t>
       </w:r>
       <w:r>
@@ -346,7 +337,23 @@
         <w:t>Ao</w:t>
       </w:r>
       <w:r>
-        <w:t xml:space="preserve"> digitar ping www.google.com.br , o TTL não se alterou, o TTL nada mais é do que a vida útil do pacote de dados, que decrementa a cada salto entre máquinas, quanto maior for, maior o caminho percorrido até chegar no destino.</w:t>
+        <w:t xml:space="preserve"> digitar </w:t>
+      </w:r>
+      <w:proofErr w:type="spellStart"/>
+      <w:r>
+        <w:t>ping</w:t>
+      </w:r>
+      <w:proofErr w:type="spellEnd"/>
+      <w:r>
+        <w:t xml:space="preserve"> </w:t>
+      </w:r>
+      <w:proofErr w:type="gramStart"/>
+      <w:r>
+        <w:t>www.google.com.br ,</w:t>
+      </w:r>
+      <w:proofErr w:type="gramEnd"/>
+      <w:r>
+        <w:t xml:space="preserve"> o TTL não se alterou, o TTL nada mais é do que a vida útil do pacote de dados, que decrementa a cada salto entre máquinas, quanto maior for, maior o caminho percorrido até chegar no destino.</w:t>
       </w:r>
     </w:p>
     <w:p/>
@@ -471,6 +478,9 @@
       </w:pPr>
       <w:r>
         <w:t>O comando quando roteado pelo celular precisou passar por mais rotas do que via Ethernet</w:t>
+      </w:r>
+      <w:r>
+        <w:tab/>
       </w:r>
     </w:p>
     <w:p>

</xml_diff>